<commit_message>
update week4 review form
</commit_message>
<xml_diff>
--- a/homework/week4/reviewForm_wzt.docx
+++ b/homework/week4/reviewForm_wzt.docx
@@ -576,8 +576,10 @@
                 <w:szCs w:val="24"/>
                 <w:lang w:val="en-US" w:eastAsia="zh-CN"/>
               </w:rPr>
-              <w:t>Comment by Wuwei Yuan: This is because instead of using make with my makefile, he used a C++11 compliant compiler to compile programs written in the C++17 standard.</w:t>
-            </w:r>
+              <w:t>Comment by Wuwei Yuan: This is because instead of using make with my makefile, he used a compiler with C++11 standard to compile my program written in the C++17 standard.</w:t>
+            </w:r>
+            <w:bookmarkStart w:id="0" w:name="_GoBack"/>
+            <w:bookmarkEnd w:id="0"/>
           </w:p>
         </w:tc>
       </w:tr>
@@ -2074,8 +2076,6 @@
           <w:lang w:eastAsia="zh-CN"/>
         </w:rPr>
       </w:pPr>
-      <w:bookmarkStart w:id="0" w:name="_GoBack"/>
-      <w:bookmarkEnd w:id="0"/>
     </w:p>
     <w:sectPr>
       <w:pgSz w:w="12240" w:h="15840"/>

</xml_diff>